<commit_message>
📝 Update PO report with new sprint + Testing procedure for UC2
</commit_message>
<xml_diff>
--- a/docs/GL/Testing procedure.docx
+++ b/docs/GL/Testing procedure.docx
@@ -44,6 +44,10 @@
         <w:rPr/>
         <w:t>Each test should be implemented in a specific branch different than the feature branch.</w:t>
       </w:r>
+      <w:r>
+        <w:rPr/>
+        <w:t xml:space="preserve"> The database should be cleaned after each test so that each test starts from a clean state.</w:t>
+      </w:r>
     </w:p>
     <w:p>
       <w:pPr>
@@ -291,34 +295,28 @@
     </w:p>
     <w:p>
       <w:pPr>
+        <w:pStyle w:val="Heading2"/>
+      </w:pPr>
+      <w:r>
+        <w:rPr/>
+        <w:t>Mock data for the test</w:t>
+      </w:r>
+    </w:p>
+    <w:p>
+      <w:pPr>
         <w:pStyle w:val="Normal"/>
-        <w:ind w:left="0"/>
-      </w:pPr>
-    </w:p>
-    <w:p>
-      <w:pPr>
-        <w:pStyle w:val="Heading2"/>
-      </w:pPr>
-      <w:r>
-        <w:rPr/>
-        <w:t>Mock data for the test</w:t>
-      </w:r>
+      </w:pPr>
     </w:p>
     <w:p>
       <w:pPr>
         <w:pStyle w:val="Normal"/>
       </w:pPr>
-    </w:p>
-    <w:p>
-      <w:pPr>
-        <w:pStyle w:val="Normal"/>
-      </w:pPr>
       <w:r>
         <w:drawing>
-          <wp:inline wp14:editId="4AD5CD67" wp14:anchorId="16EF6B0A">
-            <wp:extent cx="3872429" cy="5010150"/>
+          <wp:inline wp14:editId="03AE9419" wp14:anchorId="1DFCC6F8">
+            <wp:extent cx="3872429" cy="5010148"/>
             <wp:effectExtent l="0" t="0" r="0" b="0"/>
-            <wp:docPr id="193277882" name="" title=""/>
+            <wp:docPr id="1174128746" name="" title=""/>
             <wp:cNvGraphicFramePr>
               <a:graphicFrameLocks noChangeAspect="1"/>
             </wp:cNvGraphicFramePr>
@@ -330,10 +328,10 @@
                     <pic:cNvPicPr/>
                   </pic:nvPicPr>
                   <pic:blipFill>
-                    <a:blip r:embed="R4cb50175f33c4473">
-                      <a:extLst>
+                    <a:blip r:embed="Re28db29076974959">
+                      <a:extLst xmlns:a="http://schemas.openxmlformats.org/drawingml/2006/main">
                         <a:ext xmlns:a="http://schemas.openxmlformats.org/drawingml/2006/main" uri="{28A0092B-C50C-407E-A947-70E740481C1C}">
-                          <a14:useLocalDpi val="0"/>
+                          <a14:useLocalDpi xmlns:a14="http://schemas.microsoft.com/office/drawing/2010/main" val="0"/>
                         </a:ext>
                       </a:extLst>
                     </a:blip>
@@ -341,12 +339,12 @@
                       <a:fillRect/>
                     </a:stretch>
                   </pic:blipFill>
-                  <pic:spPr>
-                    <a:xfrm>
+                  <pic:spPr xmlns:pic="http://schemas.openxmlformats.org/drawingml/2006/picture">
+                    <a:xfrm xmlns:a="http://schemas.openxmlformats.org/drawingml/2006/main" rot="0" flipH="0" flipV="0">
                       <a:off x="0" y="0"/>
-                      <a:ext cx="3872429" cy="5010150"/>
+                      <a:ext cx="3872429" cy="5010148"/>
                     </a:xfrm>
-                    <a:prstGeom prst="rect">
+                    <a:prstGeom xmlns:a="http://schemas.openxmlformats.org/drawingml/2006/main" prst="rect">
                       <a:avLst/>
                     </a:prstGeom>
                   </pic:spPr>
@@ -360,6 +358,125 @@
     <w:p>
       <w:pPr>
         <w:pStyle w:val="Normal"/>
+      </w:pPr>
+    </w:p>
+    <w:p>
+      <w:pPr>
+        <w:pStyle w:val="Heading1"/>
+      </w:pPr>
+      <w:r>
+        <w:rPr/>
+        <w:t>UC2 – Examine Health Information</w:t>
+      </w:r>
+    </w:p>
+    <w:p>
+      <w:pPr>
+        <w:pStyle w:val="Normal"/>
+        <w:ind w:left="0"/>
+      </w:pPr>
+    </w:p>
+    <w:p>
+      <w:pPr>
+        <w:pStyle w:val="ListParagraph"/>
+        <w:numPr>
+          <w:ilvl w:val="0"/>
+          <w:numId w:val="7"/>
+        </w:numPr>
+        <w:rPr/>
+      </w:pPr>
+      <w:r>
+        <w:rPr/>
+        <w:t>Should test that a job runs on demand to generate fake health information for all the users</w:t>
+      </w:r>
+    </w:p>
+    <w:p>
+      <w:pPr>
+        <w:pStyle w:val="ListParagraph"/>
+        <w:numPr>
+          <w:ilvl w:val="1"/>
+          <w:numId w:val="7"/>
+        </w:numPr>
+        <w:rPr/>
+      </w:pPr>
+      <w:r>
+        <w:rPr/>
+        <w:t xml:space="preserve">If the data is generated </w:t>
+      </w:r>
+      <w:r>
+        <w:rPr/>
+        <w:t xml:space="preserve">for all users </w:t>
+      </w:r>
+      <w:r>
+        <w:rPr/>
+        <w:t>–&gt; return true</w:t>
+      </w:r>
+    </w:p>
+    <w:p>
+      <w:pPr>
+        <w:pStyle w:val="ListParagraph"/>
+        <w:numPr>
+          <w:ilvl w:val="1"/>
+          <w:numId w:val="7"/>
+        </w:numPr>
+        <w:rPr/>
+      </w:pPr>
+      <w:r>
+        <w:rPr/>
+        <w:t>If the data is not generated -&gt; return false</w:t>
+      </w:r>
+    </w:p>
+    <w:p>
+      <w:pPr>
+        <w:pStyle w:val="ListParagraph"/>
+        <w:numPr>
+          <w:ilvl w:val="0"/>
+          <w:numId w:val="7"/>
+        </w:numPr>
+        <w:rPr/>
+      </w:pPr>
+      <w:r>
+        <w:rPr/>
+        <w:t>Should test that an authorized user can retrieve patient data</w:t>
+      </w:r>
+    </w:p>
+    <w:p>
+      <w:pPr>
+        <w:pStyle w:val="ListParagraph"/>
+        <w:numPr>
+          <w:ilvl w:val="1"/>
+          <w:numId w:val="7"/>
+        </w:numPr>
+        <w:rPr/>
+      </w:pPr>
+      <w:r>
+        <w:rPr/>
+        <w:t>If the user is authorized and the data is retrieved -&gt; return true</w:t>
+      </w:r>
+    </w:p>
+    <w:p>
+      <w:pPr>
+        <w:pStyle w:val="ListParagraph"/>
+        <w:numPr>
+          <w:ilvl w:val="1"/>
+          <w:numId w:val="7"/>
+        </w:numPr>
+        <w:rPr/>
+      </w:pPr>
+      <w:r>
+        <w:rPr/>
+        <w:t>If the user is not authorized or the data is not retrieved -&gt; return false</w:t>
+      </w:r>
+    </w:p>
+    <w:p>
+      <w:pPr>
+        <w:pStyle w:val="Normal"/>
+        <w:ind w:left="0"/>
+      </w:pPr>
+    </w:p>
+    <w:p>
+      <w:pPr>
+        <w:pStyle w:val="Normal"/>
+        <w:ind w:left="0"/>
       </w:pPr>
     </w:p>
     <w:p>
@@ -390,6 +507,566 @@
 
 <file path=word/numbering.xml><?xml version="1.0" encoding="utf-8"?>
 <w:numbering xmlns:w="http://schemas.openxmlformats.org/wordprocessingml/2006/main">
+  <w:abstractNum xmlns:w="http://schemas.openxmlformats.org/wordprocessingml/2006/main" w:abstractNumId="7">
+    <w:nsid w:val="59a76959"/>
+    <w:multiLevelType xmlns:w="http://schemas.openxmlformats.org/wordprocessingml/2006/main" w:val="hybridMultilevel"/>
+    <w:lvl xmlns:w="http://schemas.openxmlformats.org/wordprocessingml/2006/main" w:ilvl="0">
+      <w:start w:val="1"/>
+      <w:numFmt w:val="bullet"/>
+      <w:lvlText w:val=""/>
+      <w:lvlJc w:val="left"/>
+      <w:pPr>
+        <w:ind w:left="720" w:hanging="360"/>
+      </w:pPr>
+      <w:rPr>
+        <w:rFonts w:hint="default" w:ascii="Symbol" w:hAnsi="Symbol"/>
+      </w:rPr>
+    </w:lvl>
+    <w:lvl xmlns:w="http://schemas.openxmlformats.org/wordprocessingml/2006/main" w:ilvl="1">
+      <w:start w:val="1"/>
+      <w:numFmt w:val="bullet"/>
+      <w:lvlText w:val="o"/>
+      <w:lvlJc w:val="left"/>
+      <w:pPr>
+        <w:ind w:left="1440" w:hanging="360"/>
+      </w:pPr>
+      <w:rPr>
+        <w:rFonts w:hint="default" w:ascii="Courier New" w:hAnsi="Courier New"/>
+      </w:rPr>
+    </w:lvl>
+    <w:lvl xmlns:w="http://schemas.openxmlformats.org/wordprocessingml/2006/main" w:ilvl="2">
+      <w:start w:val="1"/>
+      <w:numFmt w:val="bullet"/>
+      <w:lvlText w:val=""/>
+      <w:lvlJc w:val="left"/>
+      <w:pPr>
+        <w:ind w:left="2160" w:hanging="360"/>
+      </w:pPr>
+      <w:rPr>
+        <w:rFonts w:hint="default" w:ascii="Wingdings" w:hAnsi="Wingdings"/>
+      </w:rPr>
+    </w:lvl>
+    <w:lvl xmlns:w="http://schemas.openxmlformats.org/wordprocessingml/2006/main" w:ilvl="3">
+      <w:start w:val="1"/>
+      <w:numFmt w:val="bullet"/>
+      <w:lvlText w:val=""/>
+      <w:lvlJc w:val="left"/>
+      <w:pPr>
+        <w:ind w:left="2880" w:hanging="360"/>
+      </w:pPr>
+      <w:rPr>
+        <w:rFonts w:hint="default" w:ascii="Symbol" w:hAnsi="Symbol"/>
+      </w:rPr>
+    </w:lvl>
+    <w:lvl xmlns:w="http://schemas.openxmlformats.org/wordprocessingml/2006/main" w:ilvl="4">
+      <w:start w:val="1"/>
+      <w:numFmt w:val="bullet"/>
+      <w:lvlText w:val="o"/>
+      <w:lvlJc w:val="left"/>
+      <w:pPr>
+        <w:ind w:left="3600" w:hanging="360"/>
+      </w:pPr>
+      <w:rPr>
+        <w:rFonts w:hint="default" w:ascii="Courier New" w:hAnsi="Courier New"/>
+      </w:rPr>
+    </w:lvl>
+    <w:lvl xmlns:w="http://schemas.openxmlformats.org/wordprocessingml/2006/main" w:ilvl="5">
+      <w:start w:val="1"/>
+      <w:numFmt w:val="bullet"/>
+      <w:lvlText w:val=""/>
+      <w:lvlJc w:val="left"/>
+      <w:pPr>
+        <w:ind w:left="4320" w:hanging="360"/>
+      </w:pPr>
+      <w:rPr>
+        <w:rFonts w:hint="default" w:ascii="Wingdings" w:hAnsi="Wingdings"/>
+      </w:rPr>
+    </w:lvl>
+    <w:lvl xmlns:w="http://schemas.openxmlformats.org/wordprocessingml/2006/main" w:ilvl="6">
+      <w:start w:val="1"/>
+      <w:numFmt w:val="bullet"/>
+      <w:lvlText w:val=""/>
+      <w:lvlJc w:val="left"/>
+      <w:pPr>
+        <w:ind w:left="5040" w:hanging="360"/>
+      </w:pPr>
+      <w:rPr>
+        <w:rFonts w:hint="default" w:ascii="Symbol" w:hAnsi="Symbol"/>
+      </w:rPr>
+    </w:lvl>
+    <w:lvl xmlns:w="http://schemas.openxmlformats.org/wordprocessingml/2006/main" w:ilvl="7">
+      <w:start w:val="1"/>
+      <w:numFmt w:val="bullet"/>
+      <w:lvlText w:val="o"/>
+      <w:lvlJc w:val="left"/>
+      <w:pPr>
+        <w:ind w:left="5760" w:hanging="360"/>
+      </w:pPr>
+      <w:rPr>
+        <w:rFonts w:hint="default" w:ascii="Courier New" w:hAnsi="Courier New"/>
+      </w:rPr>
+    </w:lvl>
+    <w:lvl xmlns:w="http://schemas.openxmlformats.org/wordprocessingml/2006/main" w:ilvl="8">
+      <w:start w:val="1"/>
+      <w:numFmt w:val="bullet"/>
+      <w:lvlText w:val=""/>
+      <w:lvlJc w:val="left"/>
+      <w:pPr>
+        <w:ind w:left="6480" w:hanging="360"/>
+      </w:pPr>
+      <w:rPr>
+        <w:rFonts w:hint="default" w:ascii="Wingdings" w:hAnsi="Wingdings"/>
+      </w:rPr>
+    </w:lvl>
+  </w:abstractNum>
+  <w:abstractNum xmlns:w="http://schemas.openxmlformats.org/wordprocessingml/2006/main" w:abstractNumId="6">
+    <w:nsid w:val="3b476fa8"/>
+    <w:multiLevelType xmlns:w="http://schemas.openxmlformats.org/wordprocessingml/2006/main" w:val="hybridMultilevel"/>
+    <w:lvl xmlns:w="http://schemas.openxmlformats.org/wordprocessingml/2006/main" w:ilvl="0">
+      <w:start w:val="1"/>
+      <w:numFmt w:val="bullet"/>
+      <w:lvlText w:val="-"/>
+      <w:lvlJc w:val="left"/>
+      <w:pPr>
+        <w:ind w:left="720" w:hanging="360"/>
+      </w:pPr>
+      <w:rPr>
+        <w:rFonts w:hint="default" w:ascii="Calibri" w:hAnsi="Calibri"/>
+      </w:rPr>
+    </w:lvl>
+    <w:lvl xmlns:w="http://schemas.openxmlformats.org/wordprocessingml/2006/main" w:ilvl="1">
+      <w:start w:val="1"/>
+      <w:numFmt w:val="bullet"/>
+      <w:lvlText w:val="o"/>
+      <w:lvlJc w:val="left"/>
+      <w:pPr>
+        <w:ind w:left="1440" w:hanging="360"/>
+      </w:pPr>
+      <w:rPr>
+        <w:rFonts w:hint="default" w:ascii="Courier New" w:hAnsi="Courier New"/>
+      </w:rPr>
+    </w:lvl>
+    <w:lvl xmlns:w="http://schemas.openxmlformats.org/wordprocessingml/2006/main" w:ilvl="2">
+      <w:start w:val="1"/>
+      <w:numFmt w:val="bullet"/>
+      <w:lvlText w:val=""/>
+      <w:lvlJc w:val="left"/>
+      <w:pPr>
+        <w:ind w:left="2160" w:hanging="360"/>
+      </w:pPr>
+      <w:rPr>
+        <w:rFonts w:hint="default" w:ascii="Wingdings" w:hAnsi="Wingdings"/>
+      </w:rPr>
+    </w:lvl>
+    <w:lvl xmlns:w="http://schemas.openxmlformats.org/wordprocessingml/2006/main" w:ilvl="3">
+      <w:start w:val="1"/>
+      <w:numFmt w:val="bullet"/>
+      <w:lvlText w:val=""/>
+      <w:lvlJc w:val="left"/>
+      <w:pPr>
+        <w:ind w:left="2880" w:hanging="360"/>
+      </w:pPr>
+      <w:rPr>
+        <w:rFonts w:hint="default" w:ascii="Symbol" w:hAnsi="Symbol"/>
+      </w:rPr>
+    </w:lvl>
+    <w:lvl xmlns:w="http://schemas.openxmlformats.org/wordprocessingml/2006/main" w:ilvl="4">
+      <w:start w:val="1"/>
+      <w:numFmt w:val="bullet"/>
+      <w:lvlText w:val="o"/>
+      <w:lvlJc w:val="left"/>
+      <w:pPr>
+        <w:ind w:left="3600" w:hanging="360"/>
+      </w:pPr>
+      <w:rPr>
+        <w:rFonts w:hint="default" w:ascii="Courier New" w:hAnsi="Courier New"/>
+      </w:rPr>
+    </w:lvl>
+    <w:lvl xmlns:w="http://schemas.openxmlformats.org/wordprocessingml/2006/main" w:ilvl="5">
+      <w:start w:val="1"/>
+      <w:numFmt w:val="bullet"/>
+      <w:lvlText w:val=""/>
+      <w:lvlJc w:val="left"/>
+      <w:pPr>
+        <w:ind w:left="4320" w:hanging="360"/>
+      </w:pPr>
+      <w:rPr>
+        <w:rFonts w:hint="default" w:ascii="Wingdings" w:hAnsi="Wingdings"/>
+      </w:rPr>
+    </w:lvl>
+    <w:lvl xmlns:w="http://schemas.openxmlformats.org/wordprocessingml/2006/main" w:ilvl="6">
+      <w:start w:val="1"/>
+      <w:numFmt w:val="bullet"/>
+      <w:lvlText w:val=""/>
+      <w:lvlJc w:val="left"/>
+      <w:pPr>
+        <w:ind w:left="5040" w:hanging="360"/>
+      </w:pPr>
+      <w:rPr>
+        <w:rFonts w:hint="default" w:ascii="Symbol" w:hAnsi="Symbol"/>
+      </w:rPr>
+    </w:lvl>
+    <w:lvl xmlns:w="http://schemas.openxmlformats.org/wordprocessingml/2006/main" w:ilvl="7">
+      <w:start w:val="1"/>
+      <w:numFmt w:val="bullet"/>
+      <w:lvlText w:val="o"/>
+      <w:lvlJc w:val="left"/>
+      <w:pPr>
+        <w:ind w:left="5760" w:hanging="360"/>
+      </w:pPr>
+      <w:rPr>
+        <w:rFonts w:hint="default" w:ascii="Courier New" w:hAnsi="Courier New"/>
+      </w:rPr>
+    </w:lvl>
+    <w:lvl xmlns:w="http://schemas.openxmlformats.org/wordprocessingml/2006/main" w:ilvl="8">
+      <w:start w:val="1"/>
+      <w:numFmt w:val="bullet"/>
+      <w:lvlText w:val=""/>
+      <w:lvlJc w:val="left"/>
+      <w:pPr>
+        <w:ind w:left="6480" w:hanging="360"/>
+      </w:pPr>
+      <w:rPr>
+        <w:rFonts w:hint="default" w:ascii="Wingdings" w:hAnsi="Wingdings"/>
+      </w:rPr>
+    </w:lvl>
+  </w:abstractNum>
+  <w:abstractNum xmlns:w="http://schemas.openxmlformats.org/wordprocessingml/2006/main" w:abstractNumId="5">
+    <w:nsid w:val="11ee0e69"/>
+    <w:multiLevelType xmlns:w="http://schemas.openxmlformats.org/wordprocessingml/2006/main" w:val="hybridMultilevel"/>
+    <w:lvl xmlns:w="http://schemas.openxmlformats.org/wordprocessingml/2006/main" w:ilvl="0">
+      <w:start w:val="1"/>
+      <w:numFmt w:val="bullet"/>
+      <w:lvlText w:val=""/>
+      <w:lvlJc w:val="left"/>
+      <w:pPr>
+        <w:ind w:left="720" w:hanging="360"/>
+      </w:pPr>
+      <w:rPr>
+        <w:rFonts w:hint="default" w:ascii="Symbol" w:hAnsi="Symbol"/>
+      </w:rPr>
+    </w:lvl>
+    <w:lvl xmlns:w="http://schemas.openxmlformats.org/wordprocessingml/2006/main" w:ilvl="1">
+      <w:start w:val="1"/>
+      <w:numFmt w:val="bullet"/>
+      <w:lvlText w:val="o"/>
+      <w:lvlJc w:val="left"/>
+      <w:pPr>
+        <w:ind w:left="1440" w:hanging="360"/>
+      </w:pPr>
+      <w:rPr>
+        <w:rFonts w:hint="default" w:ascii="Courier New" w:hAnsi="Courier New"/>
+      </w:rPr>
+    </w:lvl>
+    <w:lvl xmlns:w="http://schemas.openxmlformats.org/wordprocessingml/2006/main" w:ilvl="2">
+      <w:start w:val="1"/>
+      <w:numFmt w:val="bullet"/>
+      <w:lvlText w:val=""/>
+      <w:lvlJc w:val="left"/>
+      <w:pPr>
+        <w:ind w:left="2160" w:hanging="360"/>
+      </w:pPr>
+      <w:rPr>
+        <w:rFonts w:hint="default" w:ascii="Wingdings" w:hAnsi="Wingdings"/>
+      </w:rPr>
+    </w:lvl>
+    <w:lvl xmlns:w="http://schemas.openxmlformats.org/wordprocessingml/2006/main" w:ilvl="3">
+      <w:start w:val="1"/>
+      <w:numFmt w:val="bullet"/>
+      <w:lvlText w:val=""/>
+      <w:lvlJc w:val="left"/>
+      <w:pPr>
+        <w:ind w:left="2880" w:hanging="360"/>
+      </w:pPr>
+      <w:rPr>
+        <w:rFonts w:hint="default" w:ascii="Symbol" w:hAnsi="Symbol"/>
+      </w:rPr>
+    </w:lvl>
+    <w:lvl xmlns:w="http://schemas.openxmlformats.org/wordprocessingml/2006/main" w:ilvl="4">
+      <w:start w:val="1"/>
+      <w:numFmt w:val="bullet"/>
+      <w:lvlText w:val="o"/>
+      <w:lvlJc w:val="left"/>
+      <w:pPr>
+        <w:ind w:left="3600" w:hanging="360"/>
+      </w:pPr>
+      <w:rPr>
+        <w:rFonts w:hint="default" w:ascii="Courier New" w:hAnsi="Courier New"/>
+      </w:rPr>
+    </w:lvl>
+    <w:lvl xmlns:w="http://schemas.openxmlformats.org/wordprocessingml/2006/main" w:ilvl="5">
+      <w:start w:val="1"/>
+      <w:numFmt w:val="bullet"/>
+      <w:lvlText w:val=""/>
+      <w:lvlJc w:val="left"/>
+      <w:pPr>
+        <w:ind w:left="4320" w:hanging="360"/>
+      </w:pPr>
+      <w:rPr>
+        <w:rFonts w:hint="default" w:ascii="Wingdings" w:hAnsi="Wingdings"/>
+      </w:rPr>
+    </w:lvl>
+    <w:lvl xmlns:w="http://schemas.openxmlformats.org/wordprocessingml/2006/main" w:ilvl="6">
+      <w:start w:val="1"/>
+      <w:numFmt w:val="bullet"/>
+      <w:lvlText w:val=""/>
+      <w:lvlJc w:val="left"/>
+      <w:pPr>
+        <w:ind w:left="5040" w:hanging="360"/>
+      </w:pPr>
+      <w:rPr>
+        <w:rFonts w:hint="default" w:ascii="Symbol" w:hAnsi="Symbol"/>
+      </w:rPr>
+    </w:lvl>
+    <w:lvl xmlns:w="http://schemas.openxmlformats.org/wordprocessingml/2006/main" w:ilvl="7">
+      <w:start w:val="1"/>
+      <w:numFmt w:val="bullet"/>
+      <w:lvlText w:val="o"/>
+      <w:lvlJc w:val="left"/>
+      <w:pPr>
+        <w:ind w:left="5760" w:hanging="360"/>
+      </w:pPr>
+      <w:rPr>
+        <w:rFonts w:hint="default" w:ascii="Courier New" w:hAnsi="Courier New"/>
+      </w:rPr>
+    </w:lvl>
+    <w:lvl xmlns:w="http://schemas.openxmlformats.org/wordprocessingml/2006/main" w:ilvl="8">
+      <w:start w:val="1"/>
+      <w:numFmt w:val="bullet"/>
+      <w:lvlText w:val=""/>
+      <w:lvlJc w:val="left"/>
+      <w:pPr>
+        <w:ind w:left="6480" w:hanging="360"/>
+      </w:pPr>
+      <w:rPr>
+        <w:rFonts w:hint="default" w:ascii="Wingdings" w:hAnsi="Wingdings"/>
+      </w:rPr>
+    </w:lvl>
+  </w:abstractNum>
+  <w:abstractNum xmlns:w="http://schemas.openxmlformats.org/wordprocessingml/2006/main" w:abstractNumId="4">
+    <w:nsid w:val="744b3969"/>
+    <w:multiLevelType xmlns:w="http://schemas.openxmlformats.org/wordprocessingml/2006/main" w:val="hybridMultilevel"/>
+    <w:lvl xmlns:w="http://schemas.openxmlformats.org/wordprocessingml/2006/main" w:ilvl="0">
+      <w:start w:val="1"/>
+      <w:numFmt w:val="bullet"/>
+      <w:lvlText w:val=""/>
+      <w:lvlJc w:val="left"/>
+      <w:pPr>
+        <w:ind w:left="720" w:hanging="360"/>
+      </w:pPr>
+      <w:rPr>
+        <w:rFonts w:hint="default" w:ascii="Symbol" w:hAnsi="Symbol"/>
+      </w:rPr>
+    </w:lvl>
+    <w:lvl xmlns:w="http://schemas.openxmlformats.org/wordprocessingml/2006/main" w:ilvl="1">
+      <w:start w:val="1"/>
+      <w:numFmt w:val="bullet"/>
+      <w:lvlText w:val="o"/>
+      <w:lvlJc w:val="left"/>
+      <w:pPr>
+        <w:ind w:left="1440" w:hanging="360"/>
+      </w:pPr>
+      <w:rPr>
+        <w:rFonts w:hint="default" w:ascii="Courier New" w:hAnsi="Courier New"/>
+      </w:rPr>
+    </w:lvl>
+    <w:lvl xmlns:w="http://schemas.openxmlformats.org/wordprocessingml/2006/main" w:ilvl="2">
+      <w:start w:val="1"/>
+      <w:numFmt w:val="bullet"/>
+      <w:lvlText w:val=""/>
+      <w:lvlJc w:val="left"/>
+      <w:pPr>
+        <w:ind w:left="2160" w:hanging="360"/>
+      </w:pPr>
+      <w:rPr>
+        <w:rFonts w:hint="default" w:ascii="Wingdings" w:hAnsi="Wingdings"/>
+      </w:rPr>
+    </w:lvl>
+    <w:lvl xmlns:w="http://schemas.openxmlformats.org/wordprocessingml/2006/main" w:ilvl="3">
+      <w:start w:val="1"/>
+      <w:numFmt w:val="bullet"/>
+      <w:lvlText w:val=""/>
+      <w:lvlJc w:val="left"/>
+      <w:pPr>
+        <w:ind w:left="2880" w:hanging="360"/>
+      </w:pPr>
+      <w:rPr>
+        <w:rFonts w:hint="default" w:ascii="Symbol" w:hAnsi="Symbol"/>
+      </w:rPr>
+    </w:lvl>
+    <w:lvl xmlns:w="http://schemas.openxmlformats.org/wordprocessingml/2006/main" w:ilvl="4">
+      <w:start w:val="1"/>
+      <w:numFmt w:val="bullet"/>
+      <w:lvlText w:val="o"/>
+      <w:lvlJc w:val="left"/>
+      <w:pPr>
+        <w:ind w:left="3600" w:hanging="360"/>
+      </w:pPr>
+      <w:rPr>
+        <w:rFonts w:hint="default" w:ascii="Courier New" w:hAnsi="Courier New"/>
+      </w:rPr>
+    </w:lvl>
+    <w:lvl xmlns:w="http://schemas.openxmlformats.org/wordprocessingml/2006/main" w:ilvl="5">
+      <w:start w:val="1"/>
+      <w:numFmt w:val="bullet"/>
+      <w:lvlText w:val=""/>
+      <w:lvlJc w:val="left"/>
+      <w:pPr>
+        <w:ind w:left="4320" w:hanging="360"/>
+      </w:pPr>
+      <w:rPr>
+        <w:rFonts w:hint="default" w:ascii="Wingdings" w:hAnsi="Wingdings"/>
+      </w:rPr>
+    </w:lvl>
+    <w:lvl xmlns:w="http://schemas.openxmlformats.org/wordprocessingml/2006/main" w:ilvl="6">
+      <w:start w:val="1"/>
+      <w:numFmt w:val="bullet"/>
+      <w:lvlText w:val=""/>
+      <w:lvlJc w:val="left"/>
+      <w:pPr>
+        <w:ind w:left="5040" w:hanging="360"/>
+      </w:pPr>
+      <w:rPr>
+        <w:rFonts w:hint="default" w:ascii="Symbol" w:hAnsi="Symbol"/>
+      </w:rPr>
+    </w:lvl>
+    <w:lvl xmlns:w="http://schemas.openxmlformats.org/wordprocessingml/2006/main" w:ilvl="7">
+      <w:start w:val="1"/>
+      <w:numFmt w:val="bullet"/>
+      <w:lvlText w:val="o"/>
+      <w:lvlJc w:val="left"/>
+      <w:pPr>
+        <w:ind w:left="5760" w:hanging="360"/>
+      </w:pPr>
+      <w:rPr>
+        <w:rFonts w:hint="default" w:ascii="Courier New" w:hAnsi="Courier New"/>
+      </w:rPr>
+    </w:lvl>
+    <w:lvl xmlns:w="http://schemas.openxmlformats.org/wordprocessingml/2006/main" w:ilvl="8">
+      <w:start w:val="1"/>
+      <w:numFmt w:val="bullet"/>
+      <w:lvlText w:val=""/>
+      <w:lvlJc w:val="left"/>
+      <w:pPr>
+        <w:ind w:left="6480" w:hanging="360"/>
+      </w:pPr>
+      <w:rPr>
+        <w:rFonts w:hint="default" w:ascii="Wingdings" w:hAnsi="Wingdings"/>
+      </w:rPr>
+    </w:lvl>
+  </w:abstractNum>
+  <w:abstractNum xmlns:w="http://schemas.openxmlformats.org/wordprocessingml/2006/main" w:abstractNumId="3">
+    <w:nsid w:val="5019512c"/>
+    <w:multiLevelType xmlns:w="http://schemas.openxmlformats.org/wordprocessingml/2006/main" w:val="hybridMultilevel"/>
+    <w:lvl xmlns:w="http://schemas.openxmlformats.org/wordprocessingml/2006/main" w:ilvl="0">
+      <w:start w:val="1"/>
+      <w:numFmt w:val="bullet"/>
+      <w:lvlText w:val="-"/>
+      <w:lvlJc w:val="left"/>
+      <w:pPr>
+        <w:ind w:left="720" w:hanging="360"/>
+      </w:pPr>
+      <w:rPr>
+        <w:rFonts w:hint="default" w:ascii="Calibri" w:hAnsi="Calibri"/>
+      </w:rPr>
+    </w:lvl>
+    <w:lvl xmlns:w="http://schemas.openxmlformats.org/wordprocessingml/2006/main" w:ilvl="1">
+      <w:start w:val="1"/>
+      <w:numFmt w:val="bullet"/>
+      <w:lvlText w:val="o"/>
+      <w:lvlJc w:val="left"/>
+      <w:pPr>
+        <w:ind w:left="1440" w:hanging="360"/>
+      </w:pPr>
+      <w:rPr>
+        <w:rFonts w:hint="default" w:ascii="Courier New" w:hAnsi="Courier New"/>
+      </w:rPr>
+    </w:lvl>
+    <w:lvl xmlns:w="http://schemas.openxmlformats.org/wordprocessingml/2006/main" w:ilvl="2">
+      <w:start w:val="1"/>
+      <w:numFmt w:val="bullet"/>
+      <w:lvlText w:val=""/>
+      <w:lvlJc w:val="left"/>
+      <w:pPr>
+        <w:ind w:left="2160" w:hanging="360"/>
+      </w:pPr>
+      <w:rPr>
+        <w:rFonts w:hint="default" w:ascii="Wingdings" w:hAnsi="Wingdings"/>
+      </w:rPr>
+    </w:lvl>
+    <w:lvl xmlns:w="http://schemas.openxmlformats.org/wordprocessingml/2006/main" w:ilvl="3">
+      <w:start w:val="1"/>
+      <w:numFmt w:val="bullet"/>
+      <w:lvlText w:val=""/>
+      <w:lvlJc w:val="left"/>
+      <w:pPr>
+        <w:ind w:left="2880" w:hanging="360"/>
+      </w:pPr>
+      <w:rPr>
+        <w:rFonts w:hint="default" w:ascii="Symbol" w:hAnsi="Symbol"/>
+      </w:rPr>
+    </w:lvl>
+    <w:lvl xmlns:w="http://schemas.openxmlformats.org/wordprocessingml/2006/main" w:ilvl="4">
+      <w:start w:val="1"/>
+      <w:numFmt w:val="bullet"/>
+      <w:lvlText w:val="o"/>
+      <w:lvlJc w:val="left"/>
+      <w:pPr>
+        <w:ind w:left="3600" w:hanging="360"/>
+      </w:pPr>
+      <w:rPr>
+        <w:rFonts w:hint="default" w:ascii="Courier New" w:hAnsi="Courier New"/>
+      </w:rPr>
+    </w:lvl>
+    <w:lvl xmlns:w="http://schemas.openxmlformats.org/wordprocessingml/2006/main" w:ilvl="5">
+      <w:start w:val="1"/>
+      <w:numFmt w:val="bullet"/>
+      <w:lvlText w:val=""/>
+      <w:lvlJc w:val="left"/>
+      <w:pPr>
+        <w:ind w:left="4320" w:hanging="360"/>
+      </w:pPr>
+      <w:rPr>
+        <w:rFonts w:hint="default" w:ascii="Wingdings" w:hAnsi="Wingdings"/>
+      </w:rPr>
+    </w:lvl>
+    <w:lvl xmlns:w="http://schemas.openxmlformats.org/wordprocessingml/2006/main" w:ilvl="6">
+      <w:start w:val="1"/>
+      <w:numFmt w:val="bullet"/>
+      <w:lvlText w:val=""/>
+      <w:lvlJc w:val="left"/>
+      <w:pPr>
+        <w:ind w:left="5040" w:hanging="360"/>
+      </w:pPr>
+      <w:rPr>
+        <w:rFonts w:hint="default" w:ascii="Symbol" w:hAnsi="Symbol"/>
+      </w:rPr>
+    </w:lvl>
+    <w:lvl xmlns:w="http://schemas.openxmlformats.org/wordprocessingml/2006/main" w:ilvl="7">
+      <w:start w:val="1"/>
+      <w:numFmt w:val="bullet"/>
+      <w:lvlText w:val="o"/>
+      <w:lvlJc w:val="left"/>
+      <w:pPr>
+        <w:ind w:left="5760" w:hanging="360"/>
+      </w:pPr>
+      <w:rPr>
+        <w:rFonts w:hint="default" w:ascii="Courier New" w:hAnsi="Courier New"/>
+      </w:rPr>
+    </w:lvl>
+    <w:lvl xmlns:w="http://schemas.openxmlformats.org/wordprocessingml/2006/main" w:ilvl="8">
+      <w:start w:val="1"/>
+      <w:numFmt w:val="bullet"/>
+      <w:lvlText w:val=""/>
+      <w:lvlJc w:val="left"/>
+      <w:pPr>
+        <w:ind w:left="6480" w:hanging="360"/>
+      </w:pPr>
+      <w:rPr>
+        <w:rFonts w:hint="default" w:ascii="Wingdings" w:hAnsi="Wingdings"/>
+      </w:rPr>
+    </w:lvl>
+  </w:abstractNum>
   <w:abstractNum xmlns:w="http://schemas.openxmlformats.org/wordprocessingml/2006/main" w:abstractNumId="2">
     <w:nsid w:val="317fa948"/>
     <w:multiLevelType xmlns:w="http://schemas.openxmlformats.org/wordprocessingml/2006/main" w:val="hybridMultilevel"/>
@@ -614,6 +1291,21 @@
       </w:rPr>
     </w:lvl>
   </w:abstractNum>
+  <w:num w:numId="7">
+    <w:abstractNumId w:val="7"/>
+  </w:num>
+  <w:num w:numId="6">
+    <w:abstractNumId w:val="6"/>
+  </w:num>
+  <w:num w:numId="5">
+    <w:abstractNumId w:val="5"/>
+  </w:num>
+  <w:num w:numId="4">
+    <w:abstractNumId w:val="4"/>
+  </w:num>
+  <w:num w:numId="3">
+    <w:abstractNumId w:val="3"/>
+  </w:num>
   <w:num w:numId="2">
     <w:abstractNumId w:val="2"/>
   </w:num>

</xml_diff>

<commit_message>
📝 Update testing procedure
</commit_message>
<xml_diff>
--- a/docs/GL/Testing procedure.docx
+++ b/docs/GL/Testing procedure.docx
@@ -85,6 +85,42 @@
       <w:pPr>
         <w:pStyle w:val="ListParagraph"/>
         <w:numPr>
+          <w:ilvl w:val="2"/>
+          <w:numId w:val="2"/>
+        </w:numPr>
+        <w:rPr/>
+      </w:pPr>
+      <w:r>
+        <w:rPr/>
+        <w:t>If the user is created</w:t>
+      </w:r>
+      <w:r>
+        <w:rPr/>
+        <w:t xml:space="preserve"> -&gt; </w:t>
+      </w:r>
+      <w:r>
+        <w:rPr/>
+        <w:t>return true</w:t>
+      </w:r>
+    </w:p>
+    <w:p>
+      <w:pPr>
+        <w:pStyle w:val="ListParagraph"/>
+        <w:numPr>
+          <w:ilvl w:val="2"/>
+          <w:numId w:val="2"/>
+        </w:numPr>
+        <w:rPr/>
+      </w:pPr>
+      <w:r>
+        <w:rPr/>
+        <w:t>If the user cannot be created -&gt; return false</w:t>
+      </w:r>
+    </w:p>
+    <w:p>
+      <w:pPr>
+        <w:pStyle w:val="ListParagraph"/>
+        <w:numPr>
           <w:ilvl w:val="1"/>
           <w:numId w:val="2"/>
         </w:numPr>
@@ -92,15 +128,55 @@
       </w:pPr>
       <w:r>
         <w:rPr/>
-        <w:t>If the user is created</w:t>
-      </w:r>
-      <w:r>
-        <w:rPr/>
-        <w:t xml:space="preserve"> -&gt; </w:t>
-      </w:r>
-      <w:r>
-        <w:rPr/>
-        <w:t>return true</w:t>
+        <w:t>Should test that the password is strong enough</w:t>
+      </w:r>
+      <w:r>
+        <w:rPr/>
+        <w:t xml:space="preserve"> when the user registers</w:t>
+      </w:r>
+    </w:p>
+    <w:p>
+      <w:pPr>
+        <w:pStyle w:val="ListParagraph"/>
+        <w:numPr>
+          <w:ilvl w:val="2"/>
+          <w:numId w:val="2"/>
+        </w:numPr>
+        <w:rPr/>
+      </w:pPr>
+      <w:r>
+        <w:rPr/>
+        <w:t xml:space="preserve">If the password </w:t>
+      </w:r>
+      <w:r>
+        <w:rPr/>
+        <w:t>respects</w:t>
+      </w:r>
+      <w:r>
+        <w:rPr/>
+        <w:t xml:space="preserve"> the rules - &gt; return true</w:t>
+      </w:r>
+    </w:p>
+    <w:p>
+      <w:pPr>
+        <w:pStyle w:val="ListParagraph"/>
+        <w:numPr>
+          <w:ilvl w:val="2"/>
+          <w:numId w:val="2"/>
+        </w:numPr>
+        <w:rPr/>
+      </w:pPr>
+      <w:r>
+        <w:rPr/>
+        <w:t xml:space="preserve">If the password does not </w:t>
+      </w:r>
+      <w:r>
+        <w:rPr/>
+        <w:t>respect</w:t>
+      </w:r>
+      <w:r>
+        <w:rPr/>
+        <w:t xml:space="preserve"> the rules -&gt; return false</w:t>
       </w:r>
     </w:p>
     <w:p>
@@ -114,25 +190,51 @@
       </w:pPr>
       <w:r>
         <w:rPr/>
-        <w:t>If the user cannot be created -&gt; return false</w:t>
-      </w:r>
-    </w:p>
-    <w:p>
-      <w:pPr>
-        <w:pStyle w:val="ListParagraph"/>
-        <w:numPr>
-          <w:ilvl w:val="0"/>
+        <w:t>Should test that user cannot register twice with the same credentials</w:t>
+      </w:r>
+    </w:p>
+    <w:p>
+      <w:pPr>
+        <w:pStyle w:val="ListParagraph"/>
+        <w:numPr>
+          <w:ilvl w:val="2"/>
           <w:numId w:val="2"/>
         </w:numPr>
         <w:rPr/>
       </w:pPr>
       <w:r>
         <w:rPr/>
-        <w:t>Should test that the password is strong enough</w:t>
-      </w:r>
-      <w:r>
-        <w:rPr/>
-        <w:t xml:space="preserve"> when the user registers</w:t>
+        <w:t xml:space="preserve">If the user cannot </w:t>
+      </w:r>
+      <w:r>
+        <w:rPr/>
+        <w:t>register</w:t>
+      </w:r>
+      <w:r>
+        <w:rPr/>
+        <w:t xml:space="preserve"> twice -&gt; return true</w:t>
+      </w:r>
+    </w:p>
+    <w:p>
+      <w:pPr>
+        <w:pStyle w:val="ListParagraph"/>
+        <w:numPr>
+          <w:ilvl w:val="2"/>
+          <w:numId w:val="2"/>
+        </w:numPr>
+        <w:rPr/>
+      </w:pPr>
+      <w:r>
+        <w:rPr/>
+        <w:t xml:space="preserve">If the user can </w:t>
+      </w:r>
+      <w:r>
+        <w:rPr/>
+        <w:t>register</w:t>
+      </w:r>
+      <w:r>
+        <w:rPr/>
+        <w:t xml:space="preserve"> twice -&gt; return false</w:t>
       </w:r>
     </w:p>
     <w:p>
@@ -146,95 +248,35 @@
       </w:pPr>
       <w:r>
         <w:rPr/>
-        <w:t xml:space="preserve">If the password </w:t>
-      </w:r>
-      <w:r>
-        <w:rPr/>
-        <w:t>respects</w:t>
-      </w:r>
-      <w:r>
-        <w:rPr/>
-        <w:t xml:space="preserve"> the rules - &gt; return true</w:t>
-      </w:r>
-    </w:p>
-    <w:p>
-      <w:pPr>
-        <w:pStyle w:val="ListParagraph"/>
-        <w:numPr>
-          <w:ilvl w:val="1"/>
+        <w:t>Should test that user must submit a complete form</w:t>
+      </w:r>
+    </w:p>
+    <w:p>
+      <w:pPr>
+        <w:pStyle w:val="ListParagraph"/>
+        <w:numPr>
+          <w:ilvl w:val="2"/>
           <w:numId w:val="2"/>
         </w:numPr>
         <w:rPr/>
       </w:pPr>
       <w:r>
         <w:rPr/>
-        <w:t xml:space="preserve">If the password does not </w:t>
-      </w:r>
-      <w:r>
-        <w:rPr/>
-        <w:t>respect</w:t>
-      </w:r>
-      <w:r>
-        <w:rPr/>
-        <w:t xml:space="preserve"> the rules -&gt; return false</w:t>
-      </w:r>
-    </w:p>
-    <w:p>
-      <w:pPr>
-        <w:pStyle w:val="ListParagraph"/>
-        <w:numPr>
-          <w:ilvl w:val="0"/>
+        <w:t>If the user has submitted a complete form -&gt; return true</w:t>
+      </w:r>
+    </w:p>
+    <w:p>
+      <w:pPr>
+        <w:pStyle w:val="ListParagraph"/>
+        <w:numPr>
+          <w:ilvl w:val="2"/>
           <w:numId w:val="2"/>
         </w:numPr>
         <w:rPr/>
       </w:pPr>
       <w:r>
         <w:rPr/>
-        <w:t>Should test that user cannot register twice with the same credentials</w:t>
-      </w:r>
-    </w:p>
-    <w:p>
-      <w:pPr>
-        <w:pStyle w:val="ListParagraph"/>
-        <w:numPr>
-          <w:ilvl w:val="1"/>
-          <w:numId w:val="2"/>
-        </w:numPr>
-        <w:rPr/>
-      </w:pPr>
-      <w:r>
-        <w:rPr/>
-        <w:t xml:space="preserve">If the user cannot </w:t>
-      </w:r>
-      <w:r>
-        <w:rPr/>
-        <w:t>register</w:t>
-      </w:r>
-      <w:r>
-        <w:rPr/>
-        <w:t xml:space="preserve"> twice -&gt; return true</w:t>
-      </w:r>
-    </w:p>
-    <w:p>
-      <w:pPr>
-        <w:pStyle w:val="ListParagraph"/>
-        <w:numPr>
-          <w:ilvl w:val="1"/>
-          <w:numId w:val="2"/>
-        </w:numPr>
-        <w:rPr/>
-      </w:pPr>
-      <w:r>
-        <w:rPr/>
-        <w:t xml:space="preserve">If the user can </w:t>
-      </w:r>
-      <w:r>
-        <w:rPr/>
-        <w:t>register</w:t>
-      </w:r>
-      <w:r>
-        <w:rPr/>
-        <w:t xml:space="preserve"> twice -&gt; return false</w:t>
+        <w:t>If the user has not submitted a complete form -&gt; return false</w:t>
       </w:r>
     </w:p>
     <w:p>
@@ -393,6 +435,42 @@
       <w:pPr>
         <w:pStyle w:val="ListParagraph"/>
         <w:numPr>
+          <w:ilvl w:val="2"/>
+          <w:numId w:val="7"/>
+        </w:numPr>
+        <w:rPr/>
+      </w:pPr>
+      <w:r>
+        <w:rPr/>
+        <w:t xml:space="preserve">If the data is generated </w:t>
+      </w:r>
+      <w:r>
+        <w:rPr/>
+        <w:t xml:space="preserve">for all users </w:t>
+      </w:r>
+      <w:r>
+        <w:rPr/>
+        <w:t>–&gt; return true</w:t>
+      </w:r>
+    </w:p>
+    <w:p>
+      <w:pPr>
+        <w:pStyle w:val="ListParagraph"/>
+        <w:numPr>
+          <w:ilvl w:val="2"/>
+          <w:numId w:val="7"/>
+        </w:numPr>
+        <w:rPr/>
+      </w:pPr>
+      <w:r>
+        <w:rPr/>
+        <w:t>If the data is not generated -&gt; return false</w:t>
+      </w:r>
+    </w:p>
+    <w:p>
+      <w:pPr>
+        <w:pStyle w:val="ListParagraph"/>
+        <w:numPr>
           <w:ilvl w:val="1"/>
           <w:numId w:val="7"/>
         </w:numPr>
@@ -400,29 +478,7 @@
       </w:pPr>
       <w:r>
         <w:rPr/>
-        <w:t xml:space="preserve">If the data is generated </w:t>
-      </w:r>
-      <w:r>
-        <w:rPr/>
-        <w:t xml:space="preserve">for all users </w:t>
-      </w:r>
-      <w:r>
-        <w:rPr/>
-        <w:t>–&gt; return true</w:t>
-      </w:r>
-    </w:p>
-    <w:p>
-      <w:pPr>
-        <w:pStyle w:val="ListParagraph"/>
-        <w:numPr>
-          <w:ilvl w:val="1"/>
-          <w:numId w:val="7"/>
-        </w:numPr>
-        <w:rPr/>
-      </w:pPr>
-      <w:r>
-        <w:rPr/>
-        <w:t>If the data is not generated -&gt; return false</w:t>
+        <w:t>Should test that strange data from sensor is recognizable</w:t>
       </w:r>
     </w:p>
     <w:p>

</xml_diff>